<commit_message>
my test i am pinsara
</commit_message>
<xml_diff>
--- a/SEAS Semester Project.docx
+++ b/SEAS Semester Project.docx
@@ -1,16 +1,18 @@
 
 <file path=word/document.xml><?xml version="1.0" encoding="utf-8"?>
-<w:document xmlns:wpc="http://schemas.microsoft.com/office/word/2010/wordprocessingCanvas" xmlns:cx="http://schemas.microsoft.com/office/drawing/2014/chartex" xmlns:mc="http://schemas.openxmlformats.org/markup-compatibility/2006" xmlns:o="urn:schemas-microsoft-com:office:office" xmlns:r="http://schemas.openxmlformats.org/officeDocument/2006/relationships" xmlns:m="http://schemas.openxmlformats.org/officeDocument/2006/math" xmlns:v="urn:schemas-microsoft-com:vml" xmlns:wp14="http://schemas.microsoft.com/office/word/2010/wordprocessingDrawing" xmlns:wp="http://schemas.openxmlformats.org/drawingml/2006/wordprocessingDrawing" xmlns:w10="urn:schemas-microsoft-com:office:word" xmlns:w="http://schemas.openxmlformats.org/wordprocessingml/2006/main" xmlns:w14="http://schemas.microsoft.com/office/word/2010/wordml" xmlns:w15="http://schemas.microsoft.com/office/word/2012/wordml" xmlns:w16se="http://schemas.microsoft.com/office/word/2015/wordml/symex" xmlns:wpg="http://schemas.microsoft.com/office/word/2010/wordprocessingGroup" xmlns:wpi="http://schemas.microsoft.com/office/word/2010/wordprocessingInk" xmlns:wne="http://schemas.microsoft.com/office/word/2006/wordml" xmlns:wps="http://schemas.microsoft.com/office/word/2010/wordprocessingShape" mc:Ignorable="w14 w15 w16se wp14">
+<w:document xmlns:wpc="http://schemas.microsoft.com/office/word/2010/wordprocessingCanvas" xmlns:cx="http://schemas.microsoft.com/office/drawing/2014/chartex" xmlns:cx1="http://schemas.microsoft.com/office/drawing/2015/9/8/chartex" xmlns:cx2="http://schemas.microsoft.com/office/drawing/2015/10/21/chartex" xmlns:cx3="http://schemas.microsoft.com/office/drawing/2016/5/9/chartex" xmlns:cx4="http://schemas.microsoft.com/office/drawing/2016/5/10/chartex" xmlns:cx5="http://schemas.microsoft.com/office/drawing/2016/5/11/chartex" xmlns:cx6="http://schemas.microsoft.com/office/drawing/2016/5/12/chartex" xmlns:cx7="http://schemas.microsoft.com/office/drawing/2016/5/13/chartex" xmlns:cx8="http://schemas.microsoft.com/office/drawing/2016/5/14/chartex" xmlns:mc="http://schemas.openxmlformats.org/markup-compatibility/2006" xmlns:aink="http://schemas.microsoft.com/office/drawing/2016/ink" xmlns:am3d="http://schemas.microsoft.com/office/drawing/2017/model3d" xmlns:o="urn:schemas-microsoft-com:office:office" xmlns:r="http://schemas.openxmlformats.org/officeDocument/2006/relationships" xmlns:m="http://schemas.openxmlformats.org/officeDocument/2006/math" xmlns:v="urn:schemas-microsoft-com:vml" xmlns:wp14="http://schemas.microsoft.com/office/word/2010/wordprocessingDrawing" xmlns:wp="http://schemas.openxmlformats.org/drawingml/2006/wordprocessingDrawing" xmlns:w10="urn:schemas-microsoft-com:office:word" xmlns:w="http://schemas.openxmlformats.org/wordprocessingml/2006/main" xmlns:w14="http://schemas.microsoft.com/office/word/2010/wordml" xmlns:w15="http://schemas.microsoft.com/office/word/2012/wordml" xmlns:w16cid="http://schemas.microsoft.com/office/word/2016/wordml/cid" xmlns:w16se="http://schemas.microsoft.com/office/word/2015/wordml/symex" xmlns:wpg="http://schemas.microsoft.com/office/word/2010/wordprocessingGroup" xmlns:wpi="http://schemas.microsoft.com/office/word/2010/wordprocessingInk" xmlns:wne="http://schemas.microsoft.com/office/word/2006/wordml" xmlns:wps="http://schemas.microsoft.com/office/word/2010/wordprocessingShape" mc:Ignorable="w14 w15 w16se w16cid wp14">
   <w:body>
     <w:p>
       <w:r>
-        <w:t>pinsara</w:t>
+        <w:t>Pinsara</w:t>
+      </w:r>
+    </w:p>
+    <w:p>
+      <w:r>
+        <w:t>kaushal</w:t>
       </w:r>
       <w:bookmarkStart w:id="0" w:name="_GoBack"/>
       <w:bookmarkEnd w:id="0"/>
-      <w:r>
-        <w:br w:type="page"/>
-      </w:r>
     </w:p>
     <w:p>
       <w:pPr>
@@ -23,11 +25,10 @@
           <w:b/>
           <w:noProof/>
         </w:rPr>
-        <w:lastRenderedPageBreak/>
         <mc:AlternateContent>
           <mc:Choice Requires="wpg">
             <w:drawing>
-              <wp:anchor distT="0" distB="0" distL="114300" distR="114300" simplePos="0" relativeHeight="251678720" behindDoc="0" locked="0" layoutInCell="1" allowOverlap="1">
+              <wp:anchor distT="0" distB="0" distL="114300" distR="114300" simplePos="0" relativeHeight="251678720" behindDoc="0" locked="0" layoutInCell="1" allowOverlap="1" wp14:anchorId="424E1A97" wp14:editId="495EF623">
                 <wp:simplePos x="0" y="0"/>
                 <wp:positionH relativeFrom="column">
                   <wp:posOffset>652007</wp:posOffset>
@@ -900,9 +901,9 @@
               </wp:anchor>
             </w:drawing>
           </mc:Choice>
-          <mc:Fallback xmlns:cx1="http://schemas.microsoft.com/office/drawing/2015/9/8/chartex" xmlns:cx2="http://schemas.microsoft.com/office/drawing/2015/10/21/chartex" xmlns:cx3="http://schemas.microsoft.com/office/drawing/2016/5/9/chartex" xmlns:cx4="http://schemas.microsoft.com/office/drawing/2016/5/10/chartex" xmlns:cx5="http://schemas.microsoft.com/office/drawing/2016/5/11/chartex" xmlns:cx6="http://schemas.microsoft.com/office/drawing/2016/5/12/chartex" xmlns:cx7="http://schemas.microsoft.com/office/drawing/2016/5/13/chartex" xmlns:cx8="http://schemas.microsoft.com/office/drawing/2016/5/14/chartex" xmlns:aink="http://schemas.microsoft.com/office/drawing/2016/ink" xmlns:am3d="http://schemas.microsoft.com/office/drawing/2017/model3d">
+          <mc:Fallback>
             <w:pict>
-              <v:group id="Group 61" o:spid="_x0000_s1026" style="position:absolute;margin-left:51.35pt;margin-top:23.15pt;width:398.95pt;height:359.15pt;z-index:251678720" coordsize="50665,45613" o:gfxdata="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">
+              <v:group w14:anchorId="424E1A97" id="Group 61" o:spid="_x0000_s1026" style="position:absolute;margin-left:51.35pt;margin-top:23.15pt;width:398.95pt;height:359.15pt;z-index:251678720" coordsize="50665,45613" o:gfxdata="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">
                 <v:group id="Group 30" o:spid="_x0000_s1027" style="position:absolute;left:6679;top:12085;width:31546;height:33528" coordorigin="-7742,-26053" coordsize="31549,33556" o:gfxdata="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">
                   <v:oval id="Oval 31" o:spid="_x0000_s1028" style="position:absolute;left:12359;top:1064;width:11447;height:6438;visibility:visible;mso-wrap-style:square;v-text-anchor:middle" o:gfxdata="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" fillcolor="white [3201]" strokecolor="black [3200]" strokeweight="1pt">
                     <v:stroke joinstyle="miter"/>
@@ -1141,11 +1142,19 @@
           </mc:Fallback>
         </mc:AlternateContent>
       </w:r>
+      <w:proofErr w:type="spellStart"/>
       <w:r>
         <w:rPr>
           <w:b/>
         </w:rPr>
-        <w:t>Usecase Diagram</w:t>
+        <w:t>Usecase</w:t>
+      </w:r>
+      <w:proofErr w:type="spellEnd"/>
+      <w:r>
+        <w:rPr>
+          <w:b/>
+        </w:rPr>
+        <w:t xml:space="preserve"> Diagram</w:t>
       </w:r>
     </w:p>
     <w:p>
@@ -1162,7 +1171,7 @@
         <mc:AlternateContent>
           <mc:Choice Requires="wpg">
             <w:drawing>
-              <wp:anchor distT="0" distB="0" distL="114300" distR="114300" simplePos="0" relativeHeight="251688960" behindDoc="0" locked="0" layoutInCell="1" allowOverlap="1">
+              <wp:anchor distT="0" distB="0" distL="114300" distR="114300" simplePos="0" relativeHeight="251688960" behindDoc="0" locked="0" layoutInCell="1" allowOverlap="1" wp14:anchorId="5B156A0A" wp14:editId="5F91ECDB">
                 <wp:simplePos x="0" y="0"/>
                 <wp:positionH relativeFrom="column">
                   <wp:posOffset>612250</wp:posOffset>
@@ -1636,9 +1645,9 @@
               </wp:anchor>
             </w:drawing>
           </mc:Choice>
-          <mc:Fallback xmlns:cx1="http://schemas.microsoft.com/office/drawing/2015/9/8/chartex" xmlns:cx2="http://schemas.microsoft.com/office/drawing/2015/10/21/chartex" xmlns:cx3="http://schemas.microsoft.com/office/drawing/2016/5/9/chartex" xmlns:cx4="http://schemas.microsoft.com/office/drawing/2016/5/10/chartex" xmlns:cx5="http://schemas.microsoft.com/office/drawing/2016/5/11/chartex" xmlns:cx6="http://schemas.microsoft.com/office/drawing/2016/5/12/chartex" xmlns:cx7="http://schemas.microsoft.com/office/drawing/2016/5/13/chartex" xmlns:cx8="http://schemas.microsoft.com/office/drawing/2016/5/14/chartex" xmlns:aink="http://schemas.microsoft.com/office/drawing/2016/ink" xmlns:am3d="http://schemas.microsoft.com/office/drawing/2017/model3d">
+          <mc:Fallback>
             <w:pict>
-              <v:group id="Group 59" o:spid="_x0000_s1055" style="position:absolute;margin-left:48.2pt;margin-top:411pt;width:316.8pt;height:255.35pt;z-index:251688960" coordsize="40233,32430" o:gfxdata="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">
+              <v:group w14:anchorId="5B156A0A" id="Group 59" o:spid="_x0000_s1055" style="position:absolute;margin-left:48.2pt;margin-top:411pt;width:316.8pt;height:255.35pt;z-index:251688960" coordsize="40233,32430" o:gfxdata="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">
                 <v:group id="Group 41" o:spid="_x0000_s1056" style="position:absolute;left:4611;width:35617;height:17015" coordorigin="-8994,434" coordsize="35624,17029" o:gfxdata="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">
                   <v:oval id="Oval 42" o:spid="_x0000_s1057" style="position:absolute;left:9054;top:434;width:13600;height:7226;visibility:visible;mso-wrap-style:square;v-text-anchor:middle" o:gfxdata="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" fillcolor="white [3201]" strokecolor="black [3200]" strokeweight="1pt">
                     <v:stroke joinstyle="miter"/>
@@ -1778,7 +1787,7 @@
           <w:noProof/>
         </w:rPr>
         <w:drawing>
-          <wp:anchor distT="0" distB="0" distL="114300" distR="114300" simplePos="0" relativeHeight="251650048" behindDoc="0" locked="0" layoutInCell="1" allowOverlap="1" wp14:anchorId="552071EB" wp14:editId="58BF1A50">
+          <wp:anchor distT="0" distB="0" distL="114300" distR="114300" simplePos="0" relativeHeight="251650048" behindDoc="0" locked="0" layoutInCell="1" allowOverlap="1" wp14:anchorId="7C38649F" wp14:editId="1A792A84">
             <wp:simplePos x="0" y="0"/>
             <wp:positionH relativeFrom="margin">
               <wp:align>right</wp:align>
@@ -1833,7 +1842,7 @@
           <w:noProof/>
         </w:rPr>
         <w:drawing>
-          <wp:anchor distT="0" distB="0" distL="114300" distR="114300" simplePos="0" relativeHeight="251646976" behindDoc="0" locked="0" layoutInCell="1" allowOverlap="1" wp14:anchorId="58649EE2">
+          <wp:anchor distT="0" distB="0" distL="114300" distR="114300" simplePos="0" relativeHeight="251646976" behindDoc="0" locked="0" layoutInCell="1" allowOverlap="1" wp14:anchorId="3560BC15" wp14:editId="5B1C38F6">
             <wp:simplePos x="0" y="0"/>
             <wp:positionH relativeFrom="margin">
               <wp:align>left</wp:align>
@@ -1915,7 +1924,7 @@
         <mc:AlternateContent>
           <mc:Choice Requires="wpg">
             <w:drawing>
-              <wp:anchor distT="0" distB="0" distL="114300" distR="114300" simplePos="0" relativeHeight="251693056" behindDoc="0" locked="0" layoutInCell="1" allowOverlap="1" wp14:anchorId="5EB3754B" wp14:editId="25A79F21">
+              <wp:anchor distT="0" distB="0" distL="114300" distR="114300" simplePos="0" relativeHeight="251693056" behindDoc="0" locked="0" layoutInCell="1" allowOverlap="1" wp14:anchorId="64C20C35" wp14:editId="035B3B1A">
                 <wp:simplePos x="0" y="0"/>
                 <wp:positionH relativeFrom="margin">
                   <wp:posOffset>532875</wp:posOffset>
@@ -2604,9 +2613,9 @@
               </wp:anchor>
             </w:drawing>
           </mc:Choice>
-          <mc:Fallback xmlns:cx1="http://schemas.microsoft.com/office/drawing/2015/9/8/chartex" xmlns:cx2="http://schemas.microsoft.com/office/drawing/2015/10/21/chartex" xmlns:cx3="http://schemas.microsoft.com/office/drawing/2016/5/9/chartex" xmlns:cx4="http://schemas.microsoft.com/office/drawing/2016/5/10/chartex" xmlns:cx5="http://schemas.microsoft.com/office/drawing/2016/5/11/chartex" xmlns:cx6="http://schemas.microsoft.com/office/drawing/2016/5/12/chartex" xmlns:cx7="http://schemas.microsoft.com/office/drawing/2016/5/13/chartex" xmlns:cx8="http://schemas.microsoft.com/office/drawing/2016/5/14/chartex" xmlns:aink="http://schemas.microsoft.com/office/drawing/2016/ink" xmlns:am3d="http://schemas.microsoft.com/office/drawing/2017/model3d">
+          <mc:Fallback>
             <w:pict>
-              <v:group w14:anchorId="5EB3754B" id="Group 62" o:spid="_x0000_s1069" style="position:absolute;margin-left:41.95pt;margin-top:-11.9pt;width:411.4pt;height:381.9pt;z-index:251693056;mso-position-horizontal-relative:margin;mso-width-relative:margin;mso-height-relative:margin" coordorigin="-1113,-1510" coordsize="52248,48502" o:gfxdata="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">
+              <v:group w14:anchorId="64C20C35" id="Group 62" o:spid="_x0000_s1069" style="position:absolute;margin-left:41.95pt;margin-top:-11.9pt;width:411.4pt;height:381.9pt;z-index:251693056;mso-position-horizontal-relative:margin;mso-width-relative:margin;mso-height-relative:margin" coordorigin="-1113,-1510" coordsize="52248,48502" o:gfxdata="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">
                 <v:group id="Group 63" o:spid="_x0000_s1070" style="position:absolute;left:6677;top:12126;width:38158;height:33753" coordorigin="-7743,-26012" coordsize="38160,33780" o:gfxdata="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">
                   <v:oval id="Oval 64" o:spid="_x0000_s1071" style="position:absolute;left:16163;top:-1177;width:14254;height:8944;visibility:visible;mso-wrap-style:square;v-text-anchor:middle" o:gfxdata="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" fillcolor="white [3201]" strokecolor="black [3200]" strokeweight="1pt">
                     <v:stroke joinstyle="miter"/>
@@ -2796,7 +2805,7 @@
           <w:noProof/>
         </w:rPr>
         <w:drawing>
-          <wp:anchor distT="0" distB="0" distL="114300" distR="114300" simplePos="0" relativeHeight="251691008" behindDoc="0" locked="0" layoutInCell="1" allowOverlap="1" wp14:anchorId="788A5A81" wp14:editId="6EBEFF32">
+          <wp:anchor distT="0" distB="0" distL="114300" distR="114300" simplePos="0" relativeHeight="251691008" behindDoc="0" locked="0" layoutInCell="1" allowOverlap="1" wp14:anchorId="5DF712DC" wp14:editId="6A9B6786">
             <wp:simplePos x="0" y="0"/>
             <wp:positionH relativeFrom="margin">
               <wp:posOffset>-15903</wp:posOffset>
@@ -2870,7 +2879,7 @@
           <w:noProof/>
         </w:rPr>
         <w:drawing>
-          <wp:anchor distT="0" distB="0" distL="114300" distR="114300" simplePos="0" relativeHeight="251695104" behindDoc="0" locked="0" layoutInCell="1" allowOverlap="1" wp14:anchorId="4CB54F0C" wp14:editId="62A66616">
+          <wp:anchor distT="0" distB="0" distL="114300" distR="114300" simplePos="0" relativeHeight="251695104" behindDoc="0" locked="0" layoutInCell="1" allowOverlap="1" wp14:anchorId="66DF6535" wp14:editId="233A80D1">
             <wp:simplePos x="0" y="0"/>
             <wp:positionH relativeFrom="margin">
               <wp:align>right</wp:align>
@@ -2928,7 +2937,7 @@
         <mc:AlternateContent>
           <mc:Choice Requires="wpg">
             <w:drawing>
-              <wp:anchor distT="0" distB="0" distL="114300" distR="114300" simplePos="0" relativeHeight="251699200" behindDoc="0" locked="0" layoutInCell="1" allowOverlap="1">
+              <wp:anchor distT="0" distB="0" distL="114300" distR="114300" simplePos="0" relativeHeight="251699200" behindDoc="0" locked="0" layoutInCell="1" allowOverlap="1" wp14:anchorId="166C8E3F" wp14:editId="5D99C2D4">
                 <wp:simplePos x="0" y="0"/>
                 <wp:positionH relativeFrom="column">
                   <wp:posOffset>1303655</wp:posOffset>
@@ -3043,9 +3052,9 @@
               </wp:anchor>
             </w:drawing>
           </mc:Choice>
-          <mc:Fallback xmlns:cx1="http://schemas.microsoft.com/office/drawing/2015/9/8/chartex" xmlns:cx2="http://schemas.microsoft.com/office/drawing/2015/10/21/chartex" xmlns:cx3="http://schemas.microsoft.com/office/drawing/2016/5/9/chartex" xmlns:cx4="http://schemas.microsoft.com/office/drawing/2016/5/10/chartex" xmlns:cx5="http://schemas.microsoft.com/office/drawing/2016/5/11/chartex" xmlns:cx6="http://schemas.microsoft.com/office/drawing/2016/5/12/chartex" xmlns:cx7="http://schemas.microsoft.com/office/drawing/2016/5/13/chartex" xmlns:cx8="http://schemas.microsoft.com/office/drawing/2016/5/14/chartex" xmlns:aink="http://schemas.microsoft.com/office/drawing/2016/ink" xmlns:am3d="http://schemas.microsoft.com/office/drawing/2017/model3d">
+          <mc:Fallback>
             <w:pict>
-              <v:group id="Group 122" o:spid="_x0000_s1092" style="position:absolute;margin-left:102.65pt;margin-top:8.3pt;width:256.65pt;height:49.45pt;z-index:251699200;mso-width-relative:margin;mso-height-relative:margin" coordorigin="-79,23774" coordsize="32600,6281" o:gfxdata="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">
+              <v:group w14:anchorId="166C8E3F" id="Group 122" o:spid="_x0000_s1092" style="position:absolute;margin-left:102.65pt;margin-top:8.3pt;width:256.65pt;height:49.45pt;z-index:251699200;mso-width-relative:margin;mso-height-relative:margin" coordorigin="-79,23774" coordsize="32600,6281" o:gfxdata="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">
                 <v:oval id="Oval 120" o:spid="_x0000_s1093" style="position:absolute;left:-79;top:23774;width:14248;height:6281;visibility:visible;mso-wrap-style:square;v-text-anchor:middle" o:gfxdata="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" fillcolor="white [3201]" strokecolor="black [3200]" strokeweight="1pt">
                   <v:stroke joinstyle="miter"/>
                   <v:textbox>
@@ -3144,7 +3153,14 @@
             </w:pPr>
             <w:r>
               <w:br w:type="page"/>
-              <w:t>Usecase detailed description</w:t>
+            </w:r>
+            <w:proofErr w:type="spellStart"/>
+            <w:r>
+              <w:t>Usecase</w:t>
+            </w:r>
+            <w:proofErr w:type="spellEnd"/>
+            <w:r>
+              <w:t xml:space="preserve"> detailed description</w:t>
             </w:r>
           </w:p>
         </w:tc>
@@ -3165,8 +3181,13 @@
               </w:tabs>
               <w:spacing w:line="360" w:lineRule="auto"/>
             </w:pPr>
+            <w:proofErr w:type="spellStart"/>
             <w:r>
-              <w:t>Usecase name</w:t>
+              <w:t>Usecase</w:t>
+            </w:r>
+            <w:proofErr w:type="spellEnd"/>
+            <w:r>
+              <w:t xml:space="preserve"> name</w:t>
             </w:r>
           </w:p>
         </w:tc>
@@ -3357,8 +3378,13 @@
               <w:spacing w:line="360" w:lineRule="auto"/>
             </w:pPr>
             <w:r>
-              <w:t>Related usecases</w:t>
+              <w:t xml:space="preserve">Related </w:t>
             </w:r>
+            <w:proofErr w:type="spellStart"/>
+            <w:r>
+              <w:t>usecases</w:t>
+            </w:r>
+            <w:proofErr w:type="spellEnd"/>
           </w:p>
         </w:tc>
         <w:tc>
@@ -3375,7 +3401,15 @@
               <w:cnfStyle w:val="000000000000" w:firstRow="0" w:lastRow="0" w:firstColumn="0" w:lastColumn="0" w:oddVBand="0" w:evenVBand="0" w:oddHBand="0" w:evenHBand="0" w:firstRowFirstColumn="0" w:firstRowLastColumn="0" w:lastRowFirstColumn="0" w:lastRowLastColumn="0"/>
             </w:pPr>
             <w:r>
-              <w:t>Includes check module registration usecase.</w:t>
+              <w:t xml:space="preserve">Includes check module registration </w:t>
+            </w:r>
+            <w:proofErr w:type="spellStart"/>
+            <w:r>
+              <w:t>usecase</w:t>
+            </w:r>
+            <w:proofErr w:type="spellEnd"/>
+            <w:r>
+              <w:t>.</w:t>
             </w:r>
           </w:p>
         </w:tc>
@@ -3766,7 +3800,15 @@
       </w:pPr>
       <w:r>
         <w:lastRenderedPageBreak/>
-        <w:t>Activity Diagram : Register for examination</w:t>
+        <w:t xml:space="preserve">Activity </w:t>
+      </w:r>
+      <w:proofErr w:type="gramStart"/>
+      <w:r>
+        <w:t>Diagram :</w:t>
+      </w:r>
+      <w:proofErr w:type="gramEnd"/>
+      <w:r>
+        <w:t xml:space="preserve"> Register for examination</w:t>
       </w:r>
     </w:p>
     <w:tbl>
@@ -3856,7 +3898,7 @@
               <mc:AlternateContent>
                 <mc:Choice Requires="wpg">
                   <w:drawing>
-                    <wp:anchor distT="0" distB="0" distL="114300" distR="114300" simplePos="0" relativeHeight="251716608" behindDoc="0" locked="0" layoutInCell="1" allowOverlap="1">
+                    <wp:anchor distT="0" distB="0" distL="114300" distR="114300" simplePos="0" relativeHeight="251716608" behindDoc="0" locked="0" layoutInCell="1" allowOverlap="1" wp14:anchorId="6ED424D7" wp14:editId="5B964689">
                       <wp:simplePos x="0" y="0"/>
                       <wp:positionH relativeFrom="column">
                         <wp:posOffset>637819</wp:posOffset>
@@ -4288,9 +4330,9 @@
                     </wp:anchor>
                   </w:drawing>
                 </mc:Choice>
-                <mc:Fallback xmlns:cx1="http://schemas.microsoft.com/office/drawing/2015/9/8/chartex" xmlns:cx2="http://schemas.microsoft.com/office/drawing/2015/10/21/chartex" xmlns:cx3="http://schemas.microsoft.com/office/drawing/2016/5/9/chartex" xmlns:cx4="http://schemas.microsoft.com/office/drawing/2016/5/10/chartex" xmlns:cx5="http://schemas.microsoft.com/office/drawing/2016/5/11/chartex" xmlns:cx6="http://schemas.microsoft.com/office/drawing/2016/5/12/chartex" xmlns:cx7="http://schemas.microsoft.com/office/drawing/2016/5/13/chartex" xmlns:cx8="http://schemas.microsoft.com/office/drawing/2016/5/14/chartex" xmlns:aink="http://schemas.microsoft.com/office/drawing/2016/ink" xmlns:am3d="http://schemas.microsoft.com/office/drawing/2017/model3d">
+                <mc:Fallback>
                   <w:pict>
-                    <v:group id="Group 133" o:spid="_x0000_s1095" style="position:absolute;left:0;text-align:left;margin-left:50.2pt;margin-top:42.35pt;width:377.7pt;height:266.85pt;z-index:251716608;mso-width-relative:margin" coordsize="47967,33890" o:gfxdata="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">
+                    <v:group w14:anchorId="6ED424D7" id="Group 133" o:spid="_x0000_s1095" style="position:absolute;left:0;text-align:left;margin-left:50.2pt;margin-top:42.35pt;width:377.7pt;height:266.85pt;z-index:251716608;mso-width-relative:margin" coordsize="47967,33890" o:gfxdata="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">
                       <v:group id="Group 114" o:spid="_x0000_s1096" style="position:absolute;left:16657;width:18923;height:5803" coordsize="18924,5804" o:gfxdata="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">
                         <v:shapetype id="_x0000_t32" coordsize="21600,21600" o:spt="32" o:oned="t" path="m,l21600,21600e" filled="f">
                           <v:path arrowok="t" fillok="f" o:connecttype="none"/>
@@ -4344,6 +4386,7 @@
                               <w:pPr>
                                 <w:jc w:val="center"/>
                                 <w:rPr>
+                                  <w:color w:val="000000"/>
                                   <w14:textFill>
                                     <w14:solidFill>
                                       <w14:srgbClr w14:val="000000">
@@ -4355,6 +4398,7 @@
                               </w:pPr>
                               <w:r>
                                 <w:rPr>
+                                  <w:color w:val="000000"/>
                                   <w14:textFill>
                                     <w14:solidFill>
                                       <w14:srgbClr w14:val="000000">
@@ -4381,7 +4425,7 @@
               <mc:AlternateContent>
                 <mc:Choice Requires="wpg">
                   <w:drawing>
-                    <wp:inline distT="0" distB="0" distL="0" distR="0">
+                    <wp:inline distT="0" distB="0" distL="0" distR="0" wp14:anchorId="2F1CEE7B" wp14:editId="03F5B011">
                       <wp:extent cx="1965277" cy="470488"/>
                       <wp:effectExtent l="0" t="57150" r="0" b="6350"/>
                       <wp:docPr id="49" name="Group 49"/>
@@ -4547,9 +4591,9 @@
                     </wp:inline>
                   </w:drawing>
                 </mc:Choice>
-                <mc:Fallback xmlns:cx1="http://schemas.microsoft.com/office/drawing/2015/9/8/chartex" xmlns:cx2="http://schemas.microsoft.com/office/drawing/2015/10/21/chartex" xmlns:cx3="http://schemas.microsoft.com/office/drawing/2016/5/9/chartex" xmlns:cx4="http://schemas.microsoft.com/office/drawing/2016/5/10/chartex" xmlns:cx5="http://schemas.microsoft.com/office/drawing/2016/5/11/chartex" xmlns:cx6="http://schemas.microsoft.com/office/drawing/2016/5/12/chartex" xmlns:cx7="http://schemas.microsoft.com/office/drawing/2016/5/13/chartex" xmlns:cx8="http://schemas.microsoft.com/office/drawing/2016/5/14/chartex" xmlns:aink="http://schemas.microsoft.com/office/drawing/2016/ink" xmlns:am3d="http://schemas.microsoft.com/office/drawing/2017/model3d">
+                <mc:Fallback>
                   <w:pict>
-                    <v:group id="Group 49" o:spid="_x0000_s1111" style="width:154.75pt;height:37.05pt;mso-position-horizontal-relative:char;mso-position-vertical-relative:line" coordorigin="204,5663" coordsize="17868,4704" o:gfxdata="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">
+                    <v:group w14:anchorId="2F1CEE7B" id="Group 49" o:spid="_x0000_s1111" style="width:154.75pt;height:37.05pt;mso-position-horizontal-relative:char;mso-position-vertical-relative:line" coordorigin="204,5663" coordsize="17868,4704" o:gfxdata="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">
                       <v:group id="Group 47" o:spid="_x0000_s1112" style="position:absolute;left:204;top:5663;width:17602;height:4433" coordorigin="3548,-1568" coordsize="17602,4432" o:gfxdata="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">
                         <v:roundrect id="Rectangle: Rounded Corners 16" o:spid="_x0000_s1113" style="position:absolute;left:3548;width:17602;height:2863;visibility:visible;mso-wrap-style:square;v-text-anchor:middle" arcsize=".5" o:gfxdata="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" fillcolor="white [3201]" strokecolor="#70ad47 [3209]" strokeweight="1pt">
                           <v:stroke joinstyle="miter"/>
@@ -4574,6 +4618,7 @@
                             <w:p>
                               <w:pPr>
                                 <w:rPr>
+                                  <w:color w:val="000000"/>
                                   <w14:textFill>
                                     <w14:solidFill>
                                       <w14:srgbClr w14:val="000000">
@@ -4585,6 +4630,7 @@
                               </w:pPr>
                               <w:r>
                                 <w:rPr>
+                                  <w:color w:val="000000"/>
                                   <w14:textFill>
                                     <w14:solidFill>
                                       <w14:srgbClr w14:val="000000">
@@ -4640,7 +4686,7 @@
               <mc:AlternateContent>
                 <mc:Choice Requires="wpg">
                   <w:drawing>
-                    <wp:inline distT="0" distB="0" distL="0" distR="0" wp14:anchorId="654977A5" wp14:editId="4E7FD560">
+                    <wp:inline distT="0" distB="0" distL="0" distR="0" wp14:anchorId="03702551" wp14:editId="00543D31">
                       <wp:extent cx="2415654" cy="334010"/>
                       <wp:effectExtent l="0" t="0" r="3810" b="8890"/>
                       <wp:docPr id="50" name="Group 50"/>
@@ -4762,9 +4808,9 @@
                     </wp:inline>
                   </w:drawing>
                 </mc:Choice>
-                <mc:Fallback xmlns:cx1="http://schemas.microsoft.com/office/drawing/2015/9/8/chartex" xmlns:cx2="http://schemas.microsoft.com/office/drawing/2015/10/21/chartex" xmlns:cx3="http://schemas.microsoft.com/office/drawing/2016/5/9/chartex" xmlns:cx4="http://schemas.microsoft.com/office/drawing/2016/5/10/chartex" xmlns:cx5="http://schemas.microsoft.com/office/drawing/2016/5/11/chartex" xmlns:cx6="http://schemas.microsoft.com/office/drawing/2016/5/12/chartex" xmlns:cx7="http://schemas.microsoft.com/office/drawing/2016/5/13/chartex" xmlns:cx8="http://schemas.microsoft.com/office/drawing/2016/5/14/chartex" xmlns:aink="http://schemas.microsoft.com/office/drawing/2016/ink" xmlns:am3d="http://schemas.microsoft.com/office/drawing/2017/model3d">
+                <mc:Fallback>
                   <w:pict>
-                    <v:group w14:anchorId="654977A5" id="Group 50" o:spid="_x0000_s1116" style="width:190.2pt;height:26.3pt;mso-position-horizontal-relative:char;mso-position-vertical-relative:line" coordorigin="100,7232" coordsize="17868,3340" o:gfxdata="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">
+                    <v:group w14:anchorId="03702551" id="Group 50" o:spid="_x0000_s1116" style="width:190.2pt;height:26.3pt;mso-position-horizontal-relative:char;mso-position-vertical-relative:line" coordorigin="100,7232" coordsize="17868,3340" o:gfxdata="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">
                       <v:roundrect id="Rectangle: Rounded Corners 71" o:spid="_x0000_s1117" style="position:absolute;left:204;top:7232;width:17602;height:2864;visibility:visible;mso-wrap-style:square;v-text-anchor:middle" arcsize=".5" o:gfxdata="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" fillcolor="white [3201]" strokecolor="#70ad47 [3209]" strokeweight="1pt">
                         <v:stroke joinstyle="miter"/>
                         <v:textbox>
@@ -4784,6 +4830,7 @@
                             <w:p>
                               <w:pPr>
                                 <w:rPr>
+                                  <w:color w:val="000000"/>
                                   <w14:textFill>
                                     <w14:solidFill>
                                       <w14:srgbClr w14:val="000000">
@@ -4795,6 +4842,7 @@
                               </w:pPr>
                               <w:r>
                                 <w:rPr>
+                                  <w:color w:val="000000"/>
                                   <w14:textFill>
                                     <w14:solidFill>
                                       <w14:srgbClr w14:val="000000">
@@ -4839,7 +4887,7 @@
               <mc:AlternateContent>
                 <mc:Choice Requires="wpg">
                   <w:drawing>
-                    <wp:inline distT="0" distB="0" distL="0" distR="0" wp14:anchorId="4C03EB18" wp14:editId="4D5ED468">
+                    <wp:inline distT="0" distB="0" distL="0" distR="0" wp14:anchorId="3ABC2D16" wp14:editId="601A65E1">
                       <wp:extent cx="2415654" cy="334010"/>
                       <wp:effectExtent l="0" t="0" r="3810" b="8890"/>
                       <wp:docPr id="91" name="Group 91"/>
@@ -4962,9 +5010,9 @@
                     </wp:inline>
                   </w:drawing>
                 </mc:Choice>
-                <mc:Fallback xmlns:cx1="http://schemas.microsoft.com/office/drawing/2015/9/8/chartex" xmlns:cx2="http://schemas.microsoft.com/office/drawing/2015/10/21/chartex" xmlns:cx3="http://schemas.microsoft.com/office/drawing/2016/5/9/chartex" xmlns:cx4="http://schemas.microsoft.com/office/drawing/2016/5/10/chartex" xmlns:cx5="http://schemas.microsoft.com/office/drawing/2016/5/11/chartex" xmlns:cx6="http://schemas.microsoft.com/office/drawing/2016/5/12/chartex" xmlns:cx7="http://schemas.microsoft.com/office/drawing/2016/5/13/chartex" xmlns:cx8="http://schemas.microsoft.com/office/drawing/2016/5/14/chartex" xmlns:aink="http://schemas.microsoft.com/office/drawing/2016/ink" xmlns:am3d="http://schemas.microsoft.com/office/drawing/2017/model3d">
+                <mc:Fallback>
                   <w:pict>
-                    <v:group w14:anchorId="4C03EB18" id="Group 91" o:spid="_x0000_s1119" style="width:190.2pt;height:26.3pt;mso-position-horizontal-relative:char;mso-position-vertical-relative:line" coordorigin="100,7232" coordsize="17868,3340" o:gfxdata="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">
+                    <v:group w14:anchorId="3ABC2D16" id="Group 91" o:spid="_x0000_s1119" style="width:190.2pt;height:26.3pt;mso-position-horizontal-relative:char;mso-position-vertical-relative:line" coordorigin="100,7232" coordsize="17868,3340" o:gfxdata="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">
                       <v:roundrect id="Rectangle: Rounded Corners 92" o:spid="_x0000_s1120" style="position:absolute;left:204;top:7232;width:17602;height:2864;visibility:visible;mso-wrap-style:square;v-text-anchor:middle" arcsize=".5" o:gfxdata="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" fillcolor="white [3201]" strokecolor="#70ad47 [3209]" strokeweight="1pt">
                         <v:stroke joinstyle="miter"/>
                         <v:textbox>
@@ -4985,6 +5033,7 @@
                               <w:pPr>
                                 <w:jc w:val="center"/>
                                 <w:rPr>
+                                  <w:color w:val="000000"/>
                                   <w14:textFill>
                                     <w14:solidFill>
                                       <w14:srgbClr w14:val="000000">
@@ -4996,6 +5045,7 @@
                               </w:pPr>
                               <w:r>
                                 <w:rPr>
+                                  <w:color w:val="000000"/>
                                   <w14:textFill>
                                     <w14:solidFill>
                                       <w14:srgbClr w14:val="000000">
@@ -5073,7 +5123,7 @@
               <mc:AlternateContent>
                 <mc:Choice Requires="wps">
                   <w:drawing>
-                    <wp:anchor distT="0" distB="0" distL="114300" distR="114300" simplePos="0" relativeHeight="251718656" behindDoc="0" locked="0" layoutInCell="1" allowOverlap="1" wp14:anchorId="0028FE4F" wp14:editId="3FB0D7F8">
+                    <wp:anchor distT="0" distB="0" distL="114300" distR="114300" simplePos="0" relativeHeight="251718656" behindDoc="0" locked="0" layoutInCell="1" allowOverlap="1" wp14:anchorId="6FC35C80" wp14:editId="34C08CB1">
                       <wp:simplePos x="0" y="0"/>
                       <wp:positionH relativeFrom="column">
                         <wp:posOffset>2260600</wp:posOffset>
@@ -5153,15 +5203,16 @@
                     </wp:anchor>
                   </w:drawing>
                 </mc:Choice>
-                <mc:Fallback xmlns:cx1="http://schemas.microsoft.com/office/drawing/2015/9/8/chartex" xmlns:cx2="http://schemas.microsoft.com/office/drawing/2015/10/21/chartex" xmlns:cx3="http://schemas.microsoft.com/office/drawing/2016/5/9/chartex" xmlns:cx4="http://schemas.microsoft.com/office/drawing/2016/5/10/chartex" xmlns:cx5="http://schemas.microsoft.com/office/drawing/2016/5/11/chartex" xmlns:cx6="http://schemas.microsoft.com/office/drawing/2016/5/12/chartex" xmlns:cx7="http://schemas.microsoft.com/office/drawing/2016/5/13/chartex" xmlns:cx8="http://schemas.microsoft.com/office/drawing/2016/5/14/chartex" xmlns:aink="http://schemas.microsoft.com/office/drawing/2016/ink" xmlns:am3d="http://schemas.microsoft.com/office/drawing/2017/model3d">
+                <mc:Fallback>
                   <w:pict>
-                    <v:shape w14:anchorId="0028FE4F" id="Text Box 132" o:spid="_x0000_s1122" type="#_x0000_t202" style="position:absolute;left:0;text-align:left;margin-left:178pt;margin-top:24.95pt;width:42.55pt;height:33.8pt;z-index:251718656;visibility:visible;mso-wrap-style:square;mso-width-percent:0;mso-height-percent:0;mso-wrap-distance-left:9pt;mso-wrap-distance-top:0;mso-wrap-distance-right:9pt;mso-wrap-distance-bottom:0;mso-position-horizontal:absolute;mso-position-horizontal-relative:text;mso-position-vertical:absolute;mso-position-vertical-relative:text;mso-width-percent:0;mso-height-percent:0;mso-width-relative:margin;mso-height-relative:margin;v-text-anchor:top" o:gfxdata="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" filled="f" stroked="f" strokeweight=".5pt">
+                    <v:shape w14:anchorId="6FC35C80" id="Text Box 132" o:spid="_x0000_s1122" type="#_x0000_t202" style="position:absolute;left:0;text-align:left;margin-left:178pt;margin-top:24.95pt;width:42.55pt;height:33.8pt;z-index:251718656;visibility:visible;mso-wrap-style:square;mso-width-percent:0;mso-height-percent:0;mso-wrap-distance-left:9pt;mso-wrap-distance-top:0;mso-wrap-distance-right:9pt;mso-wrap-distance-bottom:0;mso-position-horizontal:absolute;mso-position-horizontal-relative:text;mso-position-vertical:absolute;mso-position-vertical-relative:text;mso-width-percent:0;mso-height-percent:0;mso-width-relative:margin;mso-height-relative:margin;v-text-anchor:top" o:gfxdata="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" filled="f" stroked="f" strokeweight=".5pt">
                       <v:textbox>
                         <w:txbxContent>
                           <w:p>
                             <w:pPr>
                               <w:jc w:val="center"/>
                               <w:rPr>
+                                <w:color w:val="000000"/>
                                 <w14:textFill>
                                   <w14:solidFill>
                                     <w14:srgbClr w14:val="000000">
@@ -5173,6 +5224,7 @@
                             </w:pPr>
                             <w:r>
                               <w:rPr>
+                                <w:color w:val="000000"/>
                                 <w14:textFill>
                                   <w14:solidFill>
                                     <w14:srgbClr w14:val="000000">
@@ -5198,7 +5250,7 @@
               <mc:AlternateContent>
                 <mc:Choice Requires="wps">
                   <w:drawing>
-                    <wp:anchor distT="0" distB="0" distL="114300" distR="114300" simplePos="0" relativeHeight="251707392" behindDoc="0" locked="0" layoutInCell="1" allowOverlap="1">
+                    <wp:anchor distT="0" distB="0" distL="114300" distR="114300" simplePos="0" relativeHeight="251707392" behindDoc="0" locked="0" layoutInCell="1" allowOverlap="1" wp14:anchorId="59E2353F" wp14:editId="56218EA6">
                       <wp:simplePos x="0" y="0"/>
                       <wp:positionH relativeFrom="column">
                         <wp:posOffset>1347138</wp:posOffset>
@@ -5248,7 +5300,7 @@
                     </wp:anchor>
                   </w:drawing>
                 </mc:Choice>
-                <mc:Fallback xmlns:cx1="http://schemas.microsoft.com/office/drawing/2015/9/8/chartex" xmlns:cx2="http://schemas.microsoft.com/office/drawing/2015/10/21/chartex" xmlns:cx3="http://schemas.microsoft.com/office/drawing/2016/5/9/chartex" xmlns:cx4="http://schemas.microsoft.com/office/drawing/2016/5/10/chartex" xmlns:cx5="http://schemas.microsoft.com/office/drawing/2016/5/11/chartex" xmlns:cx6="http://schemas.microsoft.com/office/drawing/2016/5/12/chartex" xmlns:cx7="http://schemas.microsoft.com/office/drawing/2016/5/13/chartex" xmlns:cx8="http://schemas.microsoft.com/office/drawing/2016/5/14/chartex" xmlns:aink="http://schemas.microsoft.com/office/drawing/2016/ink" xmlns:am3d="http://schemas.microsoft.com/office/drawing/2017/model3d">
+                <mc:Fallback>
                   <w:pict>
                     <v:shape w14:anchorId="0E7FF0A5" id="Straight Arrow Connector 119" o:spid="_x0000_s1026" type="#_x0000_t32" style="position:absolute;margin-left:106.05pt;margin-top:76.2pt;width:0;height:25.65pt;z-index:251707392;visibility:visible;mso-wrap-style:square;mso-wrap-distance-left:9pt;mso-wrap-distance-top:0;mso-wrap-distance-right:9pt;mso-wrap-distance-bottom:0;mso-position-horizontal:absolute;mso-position-horizontal-relative:text;mso-position-vertical:absolute;mso-position-vertical-relative:text" o:gfxdata="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" strokecolor="#4472c4 [3204]" strokeweight=".5pt">
                       <v:stroke endarrow="block" joinstyle="miter"/>
@@ -5264,7 +5316,7 @@
               <mc:AlternateContent>
                 <mc:Choice Requires="wps">
                   <w:drawing>
-                    <wp:inline distT="0" distB="0" distL="0" distR="0">
+                    <wp:inline distT="0" distB="0" distL="0" distR="0" wp14:anchorId="606A4B32" wp14:editId="68D3B5A6">
                       <wp:extent cx="2258079" cy="812041"/>
                       <wp:effectExtent l="19050" t="19050" r="46990" b="45720"/>
                       <wp:docPr id="94" name="Flowchart: Decision 94"/>
@@ -5326,9 +5378,9 @@
                     </wp:inline>
                   </w:drawing>
                 </mc:Choice>
-                <mc:Fallback xmlns:cx1="http://schemas.microsoft.com/office/drawing/2015/9/8/chartex" xmlns:cx2="http://schemas.microsoft.com/office/drawing/2015/10/21/chartex" xmlns:cx3="http://schemas.microsoft.com/office/drawing/2016/5/9/chartex" xmlns:cx4="http://schemas.microsoft.com/office/drawing/2016/5/10/chartex" xmlns:cx5="http://schemas.microsoft.com/office/drawing/2016/5/11/chartex" xmlns:cx6="http://schemas.microsoft.com/office/drawing/2016/5/12/chartex" xmlns:cx7="http://schemas.microsoft.com/office/drawing/2016/5/13/chartex" xmlns:cx8="http://schemas.microsoft.com/office/drawing/2016/5/14/chartex" xmlns:aink="http://schemas.microsoft.com/office/drawing/2016/ink" xmlns:am3d="http://schemas.microsoft.com/office/drawing/2017/model3d">
+                <mc:Fallback>
                   <w:pict>
-                    <v:shapetype id="_x0000_t110" coordsize="21600,21600" o:spt="110" path="m10800,l,10800,10800,21600,21600,10800xe">
+                    <v:shapetype w14:anchorId="606A4B32" id="_x0000_t110" coordsize="21600,21600" o:spt="110" path="m10800,l,10800,10800,21600,21600,10800xe">
                       <v:stroke joinstyle="miter"/>
                       <v:path gradientshapeok="t" o:connecttype="rect" textboxrect="5400,5400,16200,16200"/>
                     </v:shapetype>
@@ -5396,7 +5448,7 @@
               <mc:AlternateContent>
                 <mc:Choice Requires="wpg">
                   <w:drawing>
-                    <wp:inline distT="0" distB="0" distL="0" distR="0" wp14:anchorId="7875F576" wp14:editId="6056B8AF">
+                    <wp:inline distT="0" distB="0" distL="0" distR="0" wp14:anchorId="1CEC7E25" wp14:editId="37B006F1">
                       <wp:extent cx="2068787" cy="653663"/>
                       <wp:effectExtent l="0" t="0" r="0" b="89535"/>
                       <wp:docPr id="98" name="Group 98"/>
@@ -5562,9 +5614,9 @@
                     </wp:inline>
                   </w:drawing>
                 </mc:Choice>
-                <mc:Fallback xmlns:cx1="http://schemas.microsoft.com/office/drawing/2015/9/8/chartex" xmlns:cx2="http://schemas.microsoft.com/office/drawing/2015/10/21/chartex" xmlns:cx3="http://schemas.microsoft.com/office/drawing/2016/5/9/chartex" xmlns:cx4="http://schemas.microsoft.com/office/drawing/2016/5/10/chartex" xmlns:cx5="http://schemas.microsoft.com/office/drawing/2016/5/11/chartex" xmlns:cx6="http://schemas.microsoft.com/office/drawing/2016/5/12/chartex" xmlns:cx7="http://schemas.microsoft.com/office/drawing/2016/5/13/chartex" xmlns:cx8="http://schemas.microsoft.com/office/drawing/2016/5/14/chartex" xmlns:aink="http://schemas.microsoft.com/office/drawing/2016/ink" xmlns:am3d="http://schemas.microsoft.com/office/drawing/2017/model3d">
+                <mc:Fallback>
                   <w:pict>
-                    <v:group w14:anchorId="7875F576" id="Group 98" o:spid="_x0000_s1124" style="width:162.9pt;height:51.45pt;mso-position-horizontal-relative:char;mso-position-vertical-relative:line" coordorigin="204,7073" coordsize="18810,6536" o:gfxdata="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">
+                    <v:group w14:anchorId="1CEC7E25" id="Group 98" o:spid="_x0000_s1124" style="width:162.9pt;height:51.45pt;mso-position-horizontal-relative:char;mso-position-vertical-relative:line" coordorigin="204,7073" coordsize="18810,6536" o:gfxdata="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">
                       <v:group id="Group 99" o:spid="_x0000_s1125" style="position:absolute;left:204;top:7232;width:17602;height:6378" coordorigin="3548" coordsize="17602,6378" o:gfxdata="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">
                         <v:roundrect id="Rectangle: Rounded Corners 100" o:spid="_x0000_s1126" style="position:absolute;left:3548;width:17602;height:4231;visibility:visible;mso-wrap-style:square;v-text-anchor:middle" arcsize=".5" o:gfxdata="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" fillcolor="white [3201]" strokecolor="#70ad47 [3209]" strokeweight="1pt">
                           <v:stroke joinstyle="miter"/>
@@ -5589,6 +5641,7 @@
                             <w:p>
                               <w:pPr>
                                 <w:rPr>
+                                  <w:color w:val="000000"/>
                                   <w14:textFill>
                                     <w14:solidFill>
                                       <w14:srgbClr w14:val="000000">
@@ -5600,6 +5653,7 @@
                               </w:pPr>
                               <w:r>
                                 <w:rPr>
+                                  <w:color w:val="000000"/>
                                   <w14:textFill>
                                     <w14:solidFill>
                                       <w14:srgbClr w14:val="000000">
@@ -5662,7 +5716,7 @@
               <mc:AlternateContent>
                 <mc:Choice Requires="wpg">
                   <w:drawing>
-                    <wp:inline distT="0" distB="0" distL="0" distR="0" wp14:anchorId="1220B644" wp14:editId="0BFD1271">
+                    <wp:inline distT="0" distB="0" distL="0" distR="0" wp14:anchorId="7707198C" wp14:editId="666C136E">
                       <wp:extent cx="2082313" cy="493567"/>
                       <wp:effectExtent l="0" t="0" r="0" b="1905"/>
                       <wp:docPr id="105" name="Group 105"/>
@@ -5784,9 +5838,9 @@
                     </wp:inline>
                   </w:drawing>
                 </mc:Choice>
-                <mc:Fallback xmlns:cx1="http://schemas.microsoft.com/office/drawing/2015/9/8/chartex" xmlns:cx2="http://schemas.microsoft.com/office/drawing/2015/10/21/chartex" xmlns:cx3="http://schemas.microsoft.com/office/drawing/2016/5/9/chartex" xmlns:cx4="http://schemas.microsoft.com/office/drawing/2016/5/10/chartex" xmlns:cx5="http://schemas.microsoft.com/office/drawing/2016/5/11/chartex" xmlns:cx6="http://schemas.microsoft.com/office/drawing/2016/5/12/chartex" xmlns:cx7="http://schemas.microsoft.com/office/drawing/2016/5/13/chartex" xmlns:cx8="http://schemas.microsoft.com/office/drawing/2016/5/14/chartex" xmlns:aink="http://schemas.microsoft.com/office/drawing/2016/ink" xmlns:am3d="http://schemas.microsoft.com/office/drawing/2017/model3d">
+                <mc:Fallback>
                   <w:pict>
-                    <v:group w14:anchorId="1220B644" id="Group 105" o:spid="_x0000_s1129" style="width:163.95pt;height:38.85pt;mso-position-horizontal-relative:char;mso-position-vertical-relative:line" coordorigin="204,7028" coordsize="18933,4935" o:gfxdata="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">
+                    <v:group w14:anchorId="7707198C" id="Group 105" o:spid="_x0000_s1129" style="width:163.95pt;height:38.85pt;mso-position-horizontal-relative:char;mso-position-vertical-relative:line" coordorigin="204,7028" coordsize="18933,4935" o:gfxdata="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">
                       <v:roundrect id="Rectangle: Rounded Corners 107" o:spid="_x0000_s1130" style="position:absolute;left:204;top:7232;width:17602;height:4232;visibility:visible;mso-wrap-style:square;v-text-anchor:middle" arcsize=".5" o:gfxdata="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" fillcolor="white [3201]" strokecolor="#70ad47 [3209]" strokeweight="1pt">
                         <v:stroke joinstyle="miter"/>
                         <v:textbox>
@@ -5806,6 +5860,7 @@
                             <w:p>
                               <w:pPr>
                                 <w:rPr>
+                                  <w:color w:val="000000"/>
                                   <w14:textFill>
                                     <w14:solidFill>
                                       <w14:srgbClr w14:val="000000">
@@ -5817,6 +5872,7 @@
                               </w:pPr>
                               <w:r>
                                 <w:rPr>
+                                  <w:color w:val="000000"/>
                                   <w14:textFill>
                                     <w14:solidFill>
                                       <w14:srgbClr w14:val="000000">
@@ -5863,7 +5919,7 @@
         </w:rPr>
         <w:lastRenderedPageBreak/>
         <w:drawing>
-          <wp:inline distT="0" distB="0" distL="0" distR="0">
+          <wp:inline distT="0" distB="0" distL="0" distR="0" wp14:anchorId="5B3261AA" wp14:editId="36D99684">
             <wp:extent cx="5731510" cy="4543425"/>
             <wp:effectExtent l="0" t="0" r="2540" b="9525"/>
             <wp:docPr id="1" name="Picture 1"/>
@@ -5910,7 +5966,7 @@
         </w:rPr>
         <w:lastRenderedPageBreak/>
         <w:drawing>
-          <wp:inline distT="0" distB="0" distL="0" distR="0">
+          <wp:inline distT="0" distB="0" distL="0" distR="0" wp14:anchorId="54702509" wp14:editId="6D49B75D">
             <wp:extent cx="5731510" cy="4554220"/>
             <wp:effectExtent l="0" t="0" r="2540" b="0"/>
             <wp:docPr id="2" name="Picture 2"/>
@@ -5957,7 +6013,7 @@
         </w:rPr>
         <w:lastRenderedPageBreak/>
         <w:drawing>
-          <wp:inline distT="0" distB="0" distL="0" distR="0">
+          <wp:inline distT="0" distB="0" distL="0" distR="0" wp14:anchorId="400C569B" wp14:editId="346360D6">
             <wp:extent cx="5731510" cy="4558665"/>
             <wp:effectExtent l="0" t="0" r="2540" b="0"/>
             <wp:docPr id="3" name="Picture 3"/>
@@ -6010,7 +6066,7 @@
 </file>
 
 <file path=word/endnotes.xml><?xml version="1.0" encoding="utf-8"?>
-<w:endnotes xmlns:wpc="http://schemas.microsoft.com/office/word/2010/wordprocessingCanvas" xmlns:cx="http://schemas.microsoft.com/office/drawing/2014/chartex" xmlns:mc="http://schemas.openxmlformats.org/markup-compatibility/2006" xmlns:o="urn:schemas-microsoft-com:office:office" xmlns:r="http://schemas.openxmlformats.org/officeDocument/2006/relationships" xmlns:m="http://schemas.openxmlformats.org/officeDocument/2006/math" xmlns:v="urn:schemas-microsoft-com:vml" xmlns:wp14="http://schemas.microsoft.com/office/word/2010/wordprocessingDrawing" xmlns:wp="http://schemas.openxmlformats.org/drawingml/2006/wordprocessingDrawing" xmlns:w10="urn:schemas-microsoft-com:office:word" xmlns:w="http://schemas.openxmlformats.org/wordprocessingml/2006/main" xmlns:w14="http://schemas.microsoft.com/office/word/2010/wordml" xmlns:w15="http://schemas.microsoft.com/office/word/2012/wordml" xmlns:w16se="http://schemas.microsoft.com/office/word/2015/wordml/symex" xmlns:wpg="http://schemas.microsoft.com/office/word/2010/wordprocessingGroup" xmlns:wpi="http://schemas.microsoft.com/office/word/2010/wordprocessingInk" xmlns:wne="http://schemas.microsoft.com/office/word/2006/wordml" xmlns:wps="http://schemas.microsoft.com/office/word/2010/wordprocessingShape" mc:Ignorable="w14 w15 w16se wp14">
+<w:endnotes xmlns:wpc="http://schemas.microsoft.com/office/word/2010/wordprocessingCanvas" xmlns:cx="http://schemas.microsoft.com/office/drawing/2014/chartex" xmlns:cx1="http://schemas.microsoft.com/office/drawing/2015/9/8/chartex" xmlns:cx2="http://schemas.microsoft.com/office/drawing/2015/10/21/chartex" xmlns:cx3="http://schemas.microsoft.com/office/drawing/2016/5/9/chartex" xmlns:cx4="http://schemas.microsoft.com/office/drawing/2016/5/10/chartex" xmlns:cx5="http://schemas.microsoft.com/office/drawing/2016/5/11/chartex" xmlns:cx6="http://schemas.microsoft.com/office/drawing/2016/5/12/chartex" xmlns:cx7="http://schemas.microsoft.com/office/drawing/2016/5/13/chartex" xmlns:cx8="http://schemas.microsoft.com/office/drawing/2016/5/14/chartex" xmlns:mc="http://schemas.openxmlformats.org/markup-compatibility/2006" xmlns:aink="http://schemas.microsoft.com/office/drawing/2016/ink" xmlns:am3d="http://schemas.microsoft.com/office/drawing/2017/model3d" xmlns:o="urn:schemas-microsoft-com:office:office" xmlns:r="http://schemas.openxmlformats.org/officeDocument/2006/relationships" xmlns:m="http://schemas.openxmlformats.org/officeDocument/2006/math" xmlns:v="urn:schemas-microsoft-com:vml" xmlns:wp14="http://schemas.microsoft.com/office/word/2010/wordprocessingDrawing" xmlns:wp="http://schemas.openxmlformats.org/drawingml/2006/wordprocessingDrawing" xmlns:w10="urn:schemas-microsoft-com:office:word" xmlns:w="http://schemas.openxmlformats.org/wordprocessingml/2006/main" xmlns:w14="http://schemas.microsoft.com/office/word/2010/wordml" xmlns:w15="http://schemas.microsoft.com/office/word/2012/wordml" xmlns:w16cid="http://schemas.microsoft.com/office/word/2016/wordml/cid" xmlns:w16se="http://schemas.microsoft.com/office/word/2015/wordml/symex" xmlns:wpg="http://schemas.microsoft.com/office/word/2010/wordprocessingGroup" xmlns:wpi="http://schemas.microsoft.com/office/word/2010/wordprocessingInk" xmlns:wne="http://schemas.microsoft.com/office/word/2006/wordml" xmlns:wps="http://schemas.microsoft.com/office/word/2010/wordprocessingShape" mc:Ignorable="w14 w15 w16se w16cid wp14">
   <w:endnote w:type="separator" w:id="-1">
     <w:p>
       <w:pPr>
@@ -6035,7 +6091,7 @@
 </file>
 
 <file path=word/footnotes.xml><?xml version="1.0" encoding="utf-8"?>
-<w:footnotes xmlns:wpc="http://schemas.microsoft.com/office/word/2010/wordprocessingCanvas" xmlns:cx="http://schemas.microsoft.com/office/drawing/2014/chartex" xmlns:mc="http://schemas.openxmlformats.org/markup-compatibility/2006" xmlns:o="urn:schemas-microsoft-com:office:office" xmlns:r="http://schemas.openxmlformats.org/officeDocument/2006/relationships" xmlns:m="http://schemas.openxmlformats.org/officeDocument/2006/math" xmlns:v="urn:schemas-microsoft-com:vml" xmlns:wp14="http://schemas.microsoft.com/office/word/2010/wordprocessingDrawing" xmlns:wp="http://schemas.openxmlformats.org/drawingml/2006/wordprocessingDrawing" xmlns:w10="urn:schemas-microsoft-com:office:word" xmlns:w="http://schemas.openxmlformats.org/wordprocessingml/2006/main" xmlns:w14="http://schemas.microsoft.com/office/word/2010/wordml" xmlns:w15="http://schemas.microsoft.com/office/word/2012/wordml" xmlns:w16se="http://schemas.microsoft.com/office/word/2015/wordml/symex" xmlns:wpg="http://schemas.microsoft.com/office/word/2010/wordprocessingGroup" xmlns:wpi="http://schemas.microsoft.com/office/word/2010/wordprocessingInk" xmlns:wne="http://schemas.microsoft.com/office/word/2006/wordml" xmlns:wps="http://schemas.microsoft.com/office/word/2010/wordprocessingShape" mc:Ignorable="w14 w15 w16se wp14">
+<w:footnotes xmlns:wpc="http://schemas.microsoft.com/office/word/2010/wordprocessingCanvas" xmlns:cx="http://schemas.microsoft.com/office/drawing/2014/chartex" xmlns:cx1="http://schemas.microsoft.com/office/drawing/2015/9/8/chartex" xmlns:cx2="http://schemas.microsoft.com/office/drawing/2015/10/21/chartex" xmlns:cx3="http://schemas.microsoft.com/office/drawing/2016/5/9/chartex" xmlns:cx4="http://schemas.microsoft.com/office/drawing/2016/5/10/chartex" xmlns:cx5="http://schemas.microsoft.com/office/drawing/2016/5/11/chartex" xmlns:cx6="http://schemas.microsoft.com/office/drawing/2016/5/12/chartex" xmlns:cx7="http://schemas.microsoft.com/office/drawing/2016/5/13/chartex" xmlns:cx8="http://schemas.microsoft.com/office/drawing/2016/5/14/chartex" xmlns:mc="http://schemas.openxmlformats.org/markup-compatibility/2006" xmlns:aink="http://schemas.microsoft.com/office/drawing/2016/ink" xmlns:am3d="http://schemas.microsoft.com/office/drawing/2017/model3d" xmlns:o="urn:schemas-microsoft-com:office:office" xmlns:r="http://schemas.openxmlformats.org/officeDocument/2006/relationships" xmlns:m="http://schemas.openxmlformats.org/officeDocument/2006/math" xmlns:v="urn:schemas-microsoft-com:vml" xmlns:wp14="http://schemas.microsoft.com/office/word/2010/wordprocessingDrawing" xmlns:wp="http://schemas.openxmlformats.org/drawingml/2006/wordprocessingDrawing" xmlns:w10="urn:schemas-microsoft-com:office:word" xmlns:w="http://schemas.openxmlformats.org/wordprocessingml/2006/main" xmlns:w14="http://schemas.microsoft.com/office/word/2010/wordml" xmlns:w15="http://schemas.microsoft.com/office/word/2012/wordml" xmlns:w16cid="http://schemas.microsoft.com/office/word/2016/wordml/cid" xmlns:w16se="http://schemas.microsoft.com/office/word/2015/wordml/symex" xmlns:wpg="http://schemas.microsoft.com/office/word/2010/wordprocessingGroup" xmlns:wpi="http://schemas.microsoft.com/office/word/2010/wordprocessingInk" xmlns:wne="http://schemas.microsoft.com/office/word/2006/wordml" xmlns:wps="http://schemas.microsoft.com/office/word/2010/wordprocessingShape" mc:Ignorable="w14 w15 w16se w16cid wp14">
   <w:footnote w:type="separator" w:id="-1">
     <w:p>
       <w:pPr>
@@ -6060,7 +6116,7 @@
 </file>
 
 <file path=word/numbering.xml><?xml version="1.0" encoding="utf-8"?>
-<w:numbering xmlns:wpc="http://schemas.microsoft.com/office/word/2010/wordprocessingCanvas" xmlns:cx="http://schemas.microsoft.com/office/drawing/2014/chartex" xmlns:mc="http://schemas.openxmlformats.org/markup-compatibility/2006" xmlns:o="urn:schemas-microsoft-com:office:office" xmlns:r="http://schemas.openxmlformats.org/officeDocument/2006/relationships" xmlns:m="http://schemas.openxmlformats.org/officeDocument/2006/math" xmlns:v="urn:schemas-microsoft-com:vml" xmlns:wp14="http://schemas.microsoft.com/office/word/2010/wordprocessingDrawing" xmlns:wp="http://schemas.openxmlformats.org/drawingml/2006/wordprocessingDrawing" xmlns:w10="urn:schemas-microsoft-com:office:word" xmlns:w="http://schemas.openxmlformats.org/wordprocessingml/2006/main" xmlns:w14="http://schemas.microsoft.com/office/word/2010/wordml" xmlns:w15="http://schemas.microsoft.com/office/word/2012/wordml" xmlns:w16se="http://schemas.microsoft.com/office/word/2015/wordml/symex" xmlns:wpg="http://schemas.microsoft.com/office/word/2010/wordprocessingGroup" xmlns:wpi="http://schemas.microsoft.com/office/word/2010/wordprocessingInk" xmlns:wne="http://schemas.microsoft.com/office/word/2006/wordml" xmlns:wps="http://schemas.microsoft.com/office/word/2010/wordprocessingShape" mc:Ignorable="w14 w15 w16se wp14">
+<w:numbering xmlns:wpc="http://schemas.microsoft.com/office/word/2010/wordprocessingCanvas" xmlns:cx="http://schemas.microsoft.com/office/drawing/2014/chartex" xmlns:cx1="http://schemas.microsoft.com/office/drawing/2015/9/8/chartex" xmlns:cx2="http://schemas.microsoft.com/office/drawing/2015/10/21/chartex" xmlns:cx3="http://schemas.microsoft.com/office/drawing/2016/5/9/chartex" xmlns:cx4="http://schemas.microsoft.com/office/drawing/2016/5/10/chartex" xmlns:cx5="http://schemas.microsoft.com/office/drawing/2016/5/11/chartex" xmlns:cx6="http://schemas.microsoft.com/office/drawing/2016/5/12/chartex" xmlns:cx7="http://schemas.microsoft.com/office/drawing/2016/5/13/chartex" xmlns:cx8="http://schemas.microsoft.com/office/drawing/2016/5/14/chartex" xmlns:mc="http://schemas.openxmlformats.org/markup-compatibility/2006" xmlns:aink="http://schemas.microsoft.com/office/drawing/2016/ink" xmlns:am3d="http://schemas.microsoft.com/office/drawing/2017/model3d" xmlns:o="urn:schemas-microsoft-com:office:office" xmlns:r="http://schemas.openxmlformats.org/officeDocument/2006/relationships" xmlns:m="http://schemas.openxmlformats.org/officeDocument/2006/math" xmlns:v="urn:schemas-microsoft-com:vml" xmlns:wp14="http://schemas.microsoft.com/office/word/2010/wordprocessingDrawing" xmlns:wp="http://schemas.openxmlformats.org/drawingml/2006/wordprocessingDrawing" xmlns:w10="urn:schemas-microsoft-com:office:word" xmlns:w="http://schemas.openxmlformats.org/wordprocessingml/2006/main" xmlns:w14="http://schemas.microsoft.com/office/word/2010/wordml" xmlns:w15="http://schemas.microsoft.com/office/word/2012/wordml" xmlns:w16cid="http://schemas.microsoft.com/office/word/2016/wordml/cid" xmlns:w16se="http://schemas.microsoft.com/office/word/2015/wordml/symex" xmlns:wpg="http://schemas.microsoft.com/office/word/2010/wordprocessingGroup" xmlns:wpi="http://schemas.microsoft.com/office/word/2010/wordprocessingInk" xmlns:wne="http://schemas.microsoft.com/office/word/2006/wordml" xmlns:wps="http://schemas.microsoft.com/office/word/2010/wordprocessingShape" mc:Ignorable="w14 w15 w16se w16cid wp14">
   <w:abstractNum w:abstractNumId="0" w15:restartNumberingAfterBreak="0">
     <w:nsid w:val="14DD1FF5"/>
     <w:multiLevelType w:val="multilevel"/>
@@ -6365,7 +6421,7 @@
 </file>
 
 <file path=word/styles.xml><?xml version="1.0" encoding="utf-8"?>
-<w:styles xmlns:mc="http://schemas.openxmlformats.org/markup-compatibility/2006" xmlns:r="http://schemas.openxmlformats.org/officeDocument/2006/relationships" xmlns:w="http://schemas.openxmlformats.org/wordprocessingml/2006/main" xmlns:w14="http://schemas.microsoft.com/office/word/2010/wordml" xmlns:w15="http://schemas.microsoft.com/office/word/2012/wordml" xmlns:w16se="http://schemas.microsoft.com/office/word/2015/wordml/symex" mc:Ignorable="w14 w15 w16se">
+<w:styles xmlns:mc="http://schemas.openxmlformats.org/markup-compatibility/2006" xmlns:r="http://schemas.openxmlformats.org/officeDocument/2006/relationships" xmlns:w="http://schemas.openxmlformats.org/wordprocessingml/2006/main" xmlns:w14="http://schemas.microsoft.com/office/word/2010/wordml" xmlns:w15="http://schemas.microsoft.com/office/word/2012/wordml" xmlns:w16cid="http://schemas.microsoft.com/office/word/2016/wordml/cid" xmlns:w16se="http://schemas.microsoft.com/office/word/2015/wordml/symex" mc:Ignorable="w14 w15 w16se w16cid">
   <w:docDefaults>
     <w:rPrDefault>
       <w:rPr>
@@ -6381,7 +6437,7 @@
       </w:pPr>
     </w:pPrDefault>
   </w:docDefaults>
-  <w:latentStyles w:defLockedState="0" w:defUIPriority="99" w:defSemiHidden="0" w:defUnhideWhenUsed="0" w:defQFormat="0" w:count="371">
+  <w:latentStyles w:defLockedState="0" w:defUIPriority="99" w:defSemiHidden="0" w:defUnhideWhenUsed="0" w:defQFormat="0" w:count="375">
     <w:lsdException w:name="Normal" w:uiPriority="0" w:qFormat="1"/>
     <w:lsdException w:name="heading 1" w:uiPriority="9" w:qFormat="1"/>
     <w:lsdException w:name="heading 2" w:semiHidden="1" w:uiPriority="9" w:unhideWhenUsed="1" w:qFormat="1"/>
@@ -6487,7 +6543,6 @@
     <w:lsdException w:name="HTML Sample" w:semiHidden="1" w:unhideWhenUsed="1"/>
     <w:lsdException w:name="HTML Typewriter" w:semiHidden="1" w:unhideWhenUsed="1"/>
     <w:lsdException w:name="HTML Variable" w:semiHidden="1" w:unhideWhenUsed="1"/>
-    <w:lsdException w:name="Normal Table" w:semiHidden="1" w:unhideWhenUsed="1"/>
     <w:lsdException w:name="annotation subject" w:semiHidden="1" w:unhideWhenUsed="1"/>
     <w:lsdException w:name="No List" w:semiHidden="1" w:unhideWhenUsed="1"/>
     <w:lsdException w:name="Outline List 1" w:semiHidden="1" w:unhideWhenUsed="1"/>
@@ -6531,10 +6586,8 @@
     <w:lsdException w:name="Table Elegant" w:semiHidden="1" w:unhideWhenUsed="1"/>
     <w:lsdException w:name="Table Professional" w:semiHidden="1" w:unhideWhenUsed="1"/>
     <w:lsdException w:name="Table Subtle 1" w:semiHidden="1" w:unhideWhenUsed="1"/>
-    <w:lsdException w:name="Table Subtle 2" w:semiHidden="1" w:unhideWhenUsed="1"/>
     <w:lsdException w:name="Table Web 1" w:semiHidden="1" w:unhideWhenUsed="1"/>
     <w:lsdException w:name="Table Web 2" w:semiHidden="1" w:unhideWhenUsed="1"/>
-    <w:lsdException w:name="Table Web 3" w:semiHidden="1" w:unhideWhenUsed="1"/>
     <w:lsdException w:name="Balloon Text" w:semiHidden="1" w:unhideWhenUsed="1"/>
     <w:lsdException w:name="Table Grid" w:uiPriority="39"/>
     <w:lsdException w:name="Table Theme" w:semiHidden="1" w:unhideWhenUsed="1"/>
@@ -6753,6 +6806,10 @@
     <w:lsdException w:name="List Table 5 Dark Accent 6" w:uiPriority="50"/>
     <w:lsdException w:name="List Table 6 Colorful Accent 6" w:uiPriority="51"/>
     <w:lsdException w:name="List Table 7 Colorful Accent 6" w:uiPriority="52"/>
+    <w:lsdException w:name="Mention" w:semiHidden="1" w:unhideWhenUsed="1"/>
+    <w:lsdException w:name="Smart Hyperlink" w:semiHidden="1" w:unhideWhenUsed="1"/>
+    <w:lsdException w:name="Hashtag" w:semiHidden="1" w:unhideWhenUsed="1"/>
+    <w:lsdException w:name="Unresolved Mention" w:semiHidden="1" w:unhideWhenUsed="1"/>
   </w:latentStyles>
   <w:style w:type="paragraph" w:default="1" w:styleId="Normal">
     <w:name w:val="Normal"/>

</xml_diff>